<commit_message>
update lab environment in lab report
</commit_message>
<xml_diff>
--- a/学号_姓名_数据库实验四报告（模板）.docx
+++ b/学号_姓名_数据库实验四报告（模板）.docx
@@ -1250,16 +1250,16 @@
           <w:sz w:val="22"/>
           <w:szCs w:val="24"/>
         </w:rPr>
-        <w:t>开发</w:t>
-      </w:r>
-      <w:r>
-        <w:rPr>
-          <w:rFonts w:ascii="宋体" w:hAnsi="宋体"/>
-          <w:bCs/>
-          <w:sz w:val="22"/>
-          <w:szCs w:val="24"/>
-        </w:rPr>
         <w:t>环境</w:t>
+      </w:r>
+      <w:r>
+        <w:rPr>
+          <w:rFonts w:ascii="宋体" w:hAnsi="宋体" w:hint="eastAsia"/>
+          <w:bCs/>
+          <w:sz w:val="22"/>
+          <w:szCs w:val="24"/>
+        </w:rPr>
+        <w:t>与依赖</w:t>
       </w:r>
       <w:r>
         <w:rPr>
@@ -1320,7 +1320,7 @@
           <w:sz w:val="22"/>
           <w:szCs w:val="24"/>
         </w:rPr>
-        <w:t>11</w:t>
+        <w:t>8</w:t>
       </w:r>
     </w:p>
     <w:p>
@@ -1340,11 +1340,29 @@
       </w:pPr>
       <w:r>
         <w:rPr>
+          <w:rFonts w:ascii="宋体" w:hAnsi="宋体" w:hint="eastAsia"/>
+          <w:bCs/>
+          <w:sz w:val="22"/>
+          <w:szCs w:val="24"/>
+        </w:rPr>
+        <w:t>My</w:t>
+      </w:r>
+      <w:r>
+        <w:rPr>
           <w:rFonts w:ascii="宋体" w:hAnsi="宋体"/>
           <w:bCs/>
           <w:sz w:val="22"/>
           <w:szCs w:val="24"/>
         </w:rPr>
+        <w:t xml:space="preserve">SQL </w:t>
+      </w:r>
+      <w:r>
+        <w:rPr>
+          <w:rFonts w:ascii="宋体" w:hAnsi="宋体"/>
+          <w:bCs/>
+          <w:sz w:val="22"/>
+          <w:szCs w:val="24"/>
+        </w:rPr>
         <w:t>JDBC</w:t>
       </w:r>
       <w:r>
@@ -1354,7 +1372,16 @@
           <w:sz w:val="22"/>
           <w:szCs w:val="24"/>
         </w:rPr>
-        <w:t xml:space="preserve"> </w:t>
+        <w:t xml:space="preserve">: </w:t>
+      </w:r>
+      <w:r>
+        <w:rPr>
+          <w:rFonts w:ascii="宋体" w:hAnsi="宋体"/>
+          <w:bCs/>
+          <w:sz w:val="22"/>
+          <w:szCs w:val="24"/>
+        </w:rPr>
+        <w:t>mysql-connector-j-8.0.31.jar</w:t>
       </w:r>
     </w:p>
     <w:p>
@@ -1366,20 +1393,45 @@
         </w:numPr>
         <w:ind w:firstLineChars="0"/>
         <w:rPr>
+          <w:rFonts w:ascii="宋体" w:hAnsi="宋体" w:hint="eastAsia"/>
+          <w:bCs/>
+          <w:sz w:val="22"/>
+          <w:szCs w:val="24"/>
+        </w:rPr>
+      </w:pPr>
+      <w:r>
+        <w:rPr>
           <w:rFonts w:ascii="宋体" w:hAnsi="宋体"/>
           <w:bCs/>
           <w:sz w:val="22"/>
           <w:szCs w:val="24"/>
         </w:rPr>
-      </w:pPr>
-      <w:r>
+        <w:t>Tomcat 10.0.14</w:t>
+      </w:r>
+    </w:p>
+    <w:p>
+      <w:pPr>
+        <w:pStyle w:val="a9"/>
+        <w:numPr>
+          <w:ilvl w:val="1"/>
+          <w:numId w:val="19"/>
+        </w:numPr>
+        <w:ind w:firstLineChars="0"/>
         <w:rPr>
           <w:rFonts w:ascii="宋体" w:hAnsi="宋体"/>
           <w:bCs/>
           <w:sz w:val="22"/>
           <w:szCs w:val="24"/>
         </w:rPr>
-        <w:t>Tomcat</w:t>
+      </w:pPr>
+      <w:r>
+        <w:rPr>
+          <w:rFonts w:ascii="宋体" w:hAnsi="宋体" w:hint="eastAsia"/>
+          <w:bCs/>
+          <w:sz w:val="22"/>
+          <w:szCs w:val="24"/>
+        </w:rPr>
+        <w:t>J</w:t>
       </w:r>
       <w:r>
         <w:rPr>
@@ -1388,7 +1440,25 @@
           <w:sz w:val="22"/>
           <w:szCs w:val="24"/>
         </w:rPr>
-        <w:t xml:space="preserve"> 10</w:t>
+        <w:t>akarta Servlet</w:t>
+      </w:r>
+      <w:r>
+        <w:rPr>
+          <w:rFonts w:ascii="宋体" w:hAnsi="宋体"/>
+          <w:bCs/>
+          <w:sz w:val="22"/>
+          <w:szCs w:val="24"/>
+        </w:rPr>
+        <w:t>:</w:t>
+      </w:r>
+      <w:r>
+        <w:rPr>
+          <w:rFonts w:ascii="宋体" w:hAnsi="宋体"/>
+          <w:bCs/>
+          <w:sz w:val="22"/>
+          <w:szCs w:val="24"/>
+        </w:rPr>
+        <w:t xml:space="preserve"> servlet-api.jar</w:t>
       </w:r>
     </w:p>
     <w:p>

</xml_diff>

<commit_message>
basically finish login and signup
</commit_message>
<xml_diff>
--- a/学号_姓名_数据库实验四报告（模板）.docx
+++ b/学号_姓名_数据库实验四报告（模板）.docx
@@ -1493,6 +1493,67 @@
           <w:szCs w:val="24"/>
         </w:rPr>
         <w:t xml:space="preserve"> 8.0</w:t>
+      </w:r>
+    </w:p>
+    <w:p>
+      <w:pPr>
+        <w:pStyle w:val="a9"/>
+        <w:numPr>
+          <w:ilvl w:val="1"/>
+          <w:numId w:val="19"/>
+        </w:numPr>
+        <w:ind w:firstLineChars="0"/>
+        <w:rPr>
+          <w:rFonts w:ascii="宋体" w:hAnsi="宋体"/>
+          <w:bCs/>
+          <w:sz w:val="22"/>
+          <w:szCs w:val="24"/>
+        </w:rPr>
+      </w:pPr>
+      <w:r>
+        <w:rPr>
+          <w:rFonts w:ascii="宋体" w:hAnsi="宋体" w:hint="eastAsia"/>
+          <w:bCs/>
+          <w:sz w:val="22"/>
+          <w:szCs w:val="24"/>
+        </w:rPr>
+        <w:t>C</w:t>
+      </w:r>
+      <w:r>
+        <w:rPr>
+          <w:rFonts w:ascii="宋体" w:hAnsi="宋体"/>
+          <w:bCs/>
+          <w:sz w:val="22"/>
+          <w:szCs w:val="24"/>
+        </w:rPr>
+        <w:t>hrome</w:t>
+      </w:r>
+      <w:r>
+        <w:rPr>
+          <w:rFonts w:ascii="宋体" w:hAnsi="宋体" w:hint="eastAsia"/>
+          <w:bCs/>
+          <w:sz w:val="22"/>
+          <w:szCs w:val="24"/>
+        </w:rPr>
+        <w:t>浏览器（浏览器需要支持c</w:t>
+      </w:r>
+      <w:r>
+        <w:rPr>
+          <w:rFonts w:ascii="宋体" w:hAnsi="宋体"/>
+          <w:bCs/>
+          <w:sz w:val="22"/>
+          <w:szCs w:val="24"/>
+        </w:rPr>
+        <w:t>ookie</w:t>
+      </w:r>
+      <w:r>
+        <w:rPr>
+          <w:rFonts w:ascii="宋体" w:hAnsi="宋体" w:hint="eastAsia"/>
+          <w:bCs/>
+          <w:sz w:val="22"/>
+          <w:szCs w:val="24"/>
+        </w:rPr>
+        <w:t>）</w:t>
       </w:r>
     </w:p>
     <w:p>

</xml_diff>